<commit_message>
Update partitions.csv and documentation
</commit_message>
<xml_diff>
--- a/docs/M5Stack Tab5 Energy Monitor.docx
+++ b/docs/M5Stack Tab5 Energy Monitor.docx
@@ -527,7 +527,7 @@
             <w:rStyle w:val="Hyperlink"/>
             <w:rFonts w:ascii="Calibri" w:hAnsi="Calibri" w:cs="Calibri"/>
           </w:rPr>
-          <w:t>https://github.com/CrazyUncleBurton/M5Stack-Tab5-Energy-Monitor.git</w:t>
+          <w:t>https://github.com/CrazyUncleBurton/M5Stack-Tab5-Energy-Monitor</w:t>
         </w:r>
       </w:hyperlink>
       <w:r>
@@ -539,25 +539,6 @@
     </w:p>
     <w:p>
       <w:pPr>
-        <w:rPr>
-          <w:rFonts w:ascii="Calibri" w:hAnsi="Calibri" w:cs="Calibri"/>
-        </w:rPr>
-      </w:pPr>
-      <w:r>
-        <w:rPr>
-          <w:rFonts w:ascii="Calibri" w:hAnsi="Calibri" w:cs="Calibri"/>
-        </w:rPr>
-        <w:t>See the document “VS Code with Source Control.pdf” located in the same directory as this document</w:t>
-      </w:r>
-      <w:r>
-        <w:rPr>
-          <w:rFonts w:ascii="Calibri" w:hAnsi="Calibri" w:cs="Calibri"/>
-        </w:rPr>
-        <w:t xml:space="preserve"> for info on how to clone the project to your local machine in VS Code.</w:t>
-      </w:r>
-    </w:p>
-    <w:p>
-      <w:pPr>
         <w:pStyle w:val="Heading2"/>
         <w:rPr>
           <w:rFonts w:ascii="Calibri" w:hAnsi="Calibri" w:cs="Calibri"/>
@@ -566,6 +547,13 @@
     </w:p>
     <w:p>
       <w:pPr>
+        <w:rPr>
+          <w:rFonts w:ascii="Calibri" w:hAnsi="Calibri" w:cs="Calibri"/>
+        </w:rPr>
+      </w:pPr>
+    </w:p>
+    <w:p>
+      <w:pPr>
         <w:pStyle w:val="Heading2"/>
         <w:rPr>
           <w:rFonts w:ascii="Calibri" w:hAnsi="Calibri" w:cs="Calibri"/>
@@ -575,7 +563,738 @@
         <w:rPr>
           <w:rFonts w:ascii="Calibri" w:hAnsi="Calibri" w:cs="Calibri"/>
         </w:rPr>
+        <w:t>Opening an Existing Project in VS Code</w:t>
+      </w:r>
+    </w:p>
+    <w:p>
+      <w:pPr>
+        <w:pStyle w:val="ListParagraph"/>
+        <w:numPr>
+          <w:ilvl w:val="0"/>
+          <w:numId w:val="2"/>
+        </w:numPr>
+        <w:rPr>
+          <w:rFonts w:ascii="Calibri" w:hAnsi="Calibri" w:cs="Calibri"/>
+        </w:rPr>
+      </w:pPr>
+      <w:r>
+        <w:rPr>
+          <w:rFonts w:ascii="Calibri" w:hAnsi="Calibri" w:cs="Calibri"/>
+        </w:rPr>
+        <w:t>Configure your machine per the documentation in “VS Code and Source Control.pdf” in the same folder as this documentation.</w:t>
+      </w:r>
+    </w:p>
+    <w:p>
+      <w:pPr>
+        <w:pStyle w:val="ListParagraph"/>
+        <w:numPr>
+          <w:ilvl w:val="0"/>
+          <w:numId w:val="2"/>
+        </w:numPr>
+        <w:rPr>
+          <w:rFonts w:ascii="Calibri" w:hAnsi="Calibri" w:cs="Calibri"/>
+        </w:rPr>
+      </w:pPr>
+      <w:r>
+        <w:rPr>
+          <w:rFonts w:ascii="Calibri" w:hAnsi="Calibri" w:cs="Calibri"/>
+        </w:rPr>
+        <w:t xml:space="preserve">Close all folders and projects in VS Code.  </w:t>
+      </w:r>
+      <w:r>
+        <w:rPr>
+          <w:rFonts w:ascii="Calibri" w:hAnsi="Calibri" w:cs="Calibri"/>
+          <w:b/>
+          <w:bCs/>
+        </w:rPr>
+        <w:t>File/Close Folder</w:t>
+      </w:r>
+      <w:r>
+        <w:rPr>
+          <w:rFonts w:ascii="Calibri" w:hAnsi="Calibri" w:cs="Calibri"/>
+        </w:rPr>
+        <w:t xml:space="preserve"> or </w:t>
+      </w:r>
+      <w:r>
+        <w:rPr>
+          <w:rFonts w:ascii="Calibri" w:hAnsi="Calibri" w:cs="Calibri"/>
+          <w:b/>
+          <w:bCs/>
+        </w:rPr>
+        <w:t>File/Close Workspace</w:t>
+      </w:r>
+      <w:r>
+        <w:rPr>
+          <w:rFonts w:ascii="Calibri" w:hAnsi="Calibri" w:cs="Calibri"/>
+        </w:rPr>
+        <w:t xml:space="preserve"> will accomplish this.</w:t>
+      </w:r>
+    </w:p>
+    <w:p>
+      <w:pPr>
+        <w:pStyle w:val="ListParagraph"/>
+        <w:numPr>
+          <w:ilvl w:val="0"/>
+          <w:numId w:val="2"/>
+        </w:numPr>
+        <w:rPr>
+          <w:rFonts w:ascii="Calibri" w:hAnsi="Calibri" w:cs="Calibri"/>
+        </w:rPr>
+      </w:pPr>
+      <w:r>
+        <w:rPr>
+          <w:rFonts w:ascii="Calibri" w:hAnsi="Calibri" w:cs="Calibri"/>
+          <w:b/>
+          <w:bCs/>
+        </w:rPr>
+        <w:t>Browse</w:t>
+      </w:r>
+      <w:r>
+        <w:rPr>
+          <w:rFonts w:ascii="Calibri" w:hAnsi="Calibri" w:cs="Calibri"/>
+        </w:rPr>
+        <w:t xml:space="preserve"> to the GitHub project you want to clone</w:t>
+      </w:r>
+      <w:r>
+        <w:rPr>
+          <w:rFonts w:ascii="Calibri" w:hAnsi="Calibri" w:cs="Calibri"/>
+        </w:rPr>
+        <w:t xml:space="preserve">:  </w:t>
+      </w:r>
+      <w:hyperlink r:id="rId7" w:history="1">
+        <w:r>
+          <w:rPr>
+            <w:rStyle w:val="Hyperlink"/>
+            <w:rFonts w:ascii="Calibri" w:hAnsi="Calibri" w:cs="Calibri"/>
+          </w:rPr>
+          <w:t>https://github.com/CrazyUncleBurton/M5Stack-Tab5-Energy-Monitor</w:t>
+        </w:r>
+      </w:hyperlink>
+      <w:r>
+        <w:rPr>
+          <w:rFonts w:ascii="Calibri" w:hAnsi="Calibri" w:cs="Calibri"/>
+        </w:rPr>
+        <w:t xml:space="preserve"> </w:t>
+      </w:r>
+    </w:p>
+    <w:p>
+      <w:pPr>
+        <w:pStyle w:val="ListParagraph"/>
+        <w:numPr>
+          <w:ilvl w:val="0"/>
+          <w:numId w:val="2"/>
+        </w:numPr>
+        <w:rPr>
+          <w:rFonts w:ascii="Calibri" w:hAnsi="Calibri" w:cs="Calibri"/>
+        </w:rPr>
+      </w:pPr>
+      <w:r>
+        <w:rPr>
+          <w:rFonts w:ascii="Calibri" w:hAnsi="Calibri" w:cs="Calibri"/>
+        </w:rPr>
+        <w:t xml:space="preserve">To clone the </w:t>
+      </w:r>
+      <w:proofErr w:type="gramStart"/>
+      <w:r>
+        <w:rPr>
+          <w:rFonts w:ascii="Calibri" w:hAnsi="Calibri" w:cs="Calibri"/>
+        </w:rPr>
+        <w:t>repository</w:t>
+      </w:r>
+      <w:proofErr w:type="gramEnd"/>
+      <w:r>
+        <w:rPr>
+          <w:rFonts w:ascii="Calibri" w:hAnsi="Calibri" w:cs="Calibri"/>
+        </w:rPr>
+        <w:t xml:space="preserve"> </w:t>
+      </w:r>
+      <w:r>
+        <w:rPr>
+          <w:rFonts w:ascii="Calibri" w:hAnsi="Calibri" w:cs="Calibri"/>
+          <w:b/>
+          <w:bCs/>
+        </w:rPr>
+        <w:t>click the green Code button</w:t>
+      </w:r>
+      <w:r>
+        <w:rPr>
+          <w:rFonts w:ascii="Calibri" w:hAnsi="Calibri" w:cs="Calibri"/>
+        </w:rPr>
+        <w:t xml:space="preserve"> and </w:t>
+      </w:r>
+      <w:r>
+        <w:rPr>
+          <w:rFonts w:ascii="Calibri" w:hAnsi="Calibri" w:cs="Calibri"/>
+          <w:b/>
+          <w:bCs/>
+        </w:rPr>
+        <w:t>press the copy icon next to the URL</w:t>
+      </w:r>
+      <w:r>
+        <w:rPr>
+          <w:rFonts w:ascii="Calibri" w:hAnsi="Calibri" w:cs="Calibri"/>
+        </w:rPr>
+        <w:t xml:space="preserve"> to copy the URL to the clipboard.</w:t>
+      </w:r>
+    </w:p>
+    <w:p>
+      <w:pPr>
+        <w:pStyle w:val="ListParagraph"/>
+        <w:numPr>
+          <w:ilvl w:val="0"/>
+          <w:numId w:val="2"/>
+        </w:numPr>
+        <w:rPr>
+          <w:rFonts w:ascii="Calibri" w:hAnsi="Calibri" w:cs="Calibri"/>
+        </w:rPr>
+      </w:pPr>
+      <w:r>
+        <w:rPr>
+          <w:rFonts w:ascii="Calibri" w:hAnsi="Calibri" w:cs="Calibri"/>
+          <w:b/>
+          <w:bCs/>
+        </w:rPr>
+        <w:t>Go to VS Code and click the Platform IO alien logo</w:t>
+      </w:r>
+      <w:r>
+        <w:rPr>
+          <w:rFonts w:ascii="Calibri" w:hAnsi="Calibri" w:cs="Calibri"/>
+        </w:rPr>
+        <w:t xml:space="preserve"> in the left toolbar and choose </w:t>
+      </w:r>
+      <w:r>
+        <w:rPr>
+          <w:rFonts w:ascii="Calibri" w:hAnsi="Calibri" w:cs="Calibri"/>
+          <w:b/>
+          <w:bCs/>
+        </w:rPr>
+        <w:t>Clone Git Project</w:t>
+      </w:r>
+      <w:r>
+        <w:rPr>
+          <w:rFonts w:ascii="Calibri" w:hAnsi="Calibri" w:cs="Calibri"/>
+        </w:rPr>
+        <w:t xml:space="preserve"> from the Quick Access pane.  </w:t>
+      </w:r>
+    </w:p>
+    <w:p>
+      <w:pPr>
+        <w:pStyle w:val="ListParagraph"/>
+        <w:numPr>
+          <w:ilvl w:val="0"/>
+          <w:numId w:val="2"/>
+        </w:numPr>
+        <w:rPr>
+          <w:rFonts w:ascii="Calibri" w:hAnsi="Calibri" w:cs="Calibri"/>
+        </w:rPr>
+      </w:pPr>
+      <w:r>
+        <w:rPr>
+          <w:rFonts w:ascii="Calibri" w:hAnsi="Calibri" w:cs="Calibri"/>
+        </w:rPr>
+        <w:t xml:space="preserve">In the window that opens at the top center of VS Code, press </w:t>
+      </w:r>
+      <w:r>
+        <w:rPr>
+          <w:rFonts w:ascii="Calibri" w:hAnsi="Calibri" w:cs="Calibri"/>
+          <w:b/>
+          <w:bCs/>
+        </w:rPr>
+        <w:t>CTRL-V</w:t>
+      </w:r>
+      <w:r>
+        <w:rPr>
+          <w:rFonts w:ascii="Calibri" w:hAnsi="Calibri" w:cs="Calibri"/>
+        </w:rPr>
+        <w:t xml:space="preserve"> to paste the URL of the project and then press </w:t>
+      </w:r>
+      <w:r>
+        <w:rPr>
+          <w:rFonts w:ascii="Calibri" w:hAnsi="Calibri" w:cs="Calibri"/>
+          <w:b/>
+          <w:bCs/>
+        </w:rPr>
+        <w:t>ENTER</w:t>
+      </w:r>
+    </w:p>
+    <w:p>
+      <w:pPr>
+        <w:pStyle w:val="ListParagraph"/>
+        <w:numPr>
+          <w:ilvl w:val="0"/>
+          <w:numId w:val="2"/>
+        </w:numPr>
+        <w:rPr>
+          <w:rFonts w:ascii="Calibri" w:hAnsi="Calibri" w:cs="Calibri"/>
+        </w:rPr>
+      </w:pPr>
+      <w:r>
+        <w:rPr>
+          <w:rFonts w:ascii="Calibri" w:hAnsi="Calibri" w:cs="Calibri"/>
+        </w:rPr>
+        <w:t xml:space="preserve">A dialog opens asking where on the local machine to put the folder that contains the project.  It’s asking what folder it should put the folder that contains the local copy of the project.  The answer to this question is always the folder </w:t>
+      </w:r>
+    </w:p>
+    <w:p>
+      <w:pPr>
+        <w:pStyle w:val="ListParagraph"/>
+        <w:rPr>
+          <w:rFonts w:ascii="Calibri" w:hAnsi="Calibri" w:cs="Calibri"/>
+        </w:rPr>
+      </w:pPr>
+      <w:r>
+        <w:rPr>
+          <w:rFonts w:ascii="Calibri" w:hAnsi="Calibri" w:cs="Calibri"/>
+          <w:b/>
+          <w:bCs/>
+        </w:rPr>
+        <w:t>User Documents\</w:t>
+      </w:r>
+      <w:proofErr w:type="spellStart"/>
+      <w:r>
+        <w:rPr>
+          <w:rFonts w:ascii="Calibri" w:hAnsi="Calibri" w:cs="Calibri"/>
+          <w:b/>
+          <w:bCs/>
+        </w:rPr>
+        <w:t>PlatformIO</w:t>
+      </w:r>
+      <w:proofErr w:type="spellEnd"/>
+      <w:r>
+        <w:rPr>
+          <w:rFonts w:ascii="Calibri" w:hAnsi="Calibri" w:cs="Calibri"/>
+          <w:b/>
+          <w:bCs/>
+        </w:rPr>
+        <w:t>\Projects</w:t>
+      </w:r>
+      <w:r>
+        <w:rPr>
+          <w:rFonts w:ascii="Calibri" w:hAnsi="Calibri" w:cs="Calibri"/>
+        </w:rPr>
+        <w:t xml:space="preserve">  </w:t>
+      </w:r>
+    </w:p>
+    <w:p>
+      <w:pPr>
+        <w:pStyle w:val="ListParagraph"/>
+        <w:numPr>
+          <w:ilvl w:val="0"/>
+          <w:numId w:val="2"/>
+        </w:numPr>
+        <w:rPr>
+          <w:rFonts w:ascii="Calibri" w:hAnsi="Calibri" w:cs="Calibri"/>
+        </w:rPr>
+      </w:pPr>
+      <w:r>
+        <w:rPr>
+          <w:rFonts w:ascii="Calibri" w:hAnsi="Calibri" w:cs="Calibri"/>
+          <w:b/>
+          <w:bCs/>
+        </w:rPr>
+        <w:t>Highlight the Projects folder</w:t>
+      </w:r>
+      <w:r>
+        <w:rPr>
+          <w:rFonts w:ascii="Calibri" w:hAnsi="Calibri" w:cs="Calibri"/>
+        </w:rPr>
+        <w:t xml:space="preserve">, don’t browse into that folder  </w:t>
+      </w:r>
+    </w:p>
+    <w:p>
+      <w:pPr>
+        <w:pStyle w:val="ListParagraph"/>
+        <w:numPr>
+          <w:ilvl w:val="0"/>
+          <w:numId w:val="2"/>
+        </w:numPr>
+        <w:rPr>
+          <w:rFonts w:ascii="Calibri" w:hAnsi="Calibri" w:cs="Calibri"/>
+        </w:rPr>
+      </w:pPr>
+      <w:r>
+        <w:rPr>
+          <w:rFonts w:ascii="Calibri" w:hAnsi="Calibri" w:cs="Calibri"/>
+          <w:b/>
+          <w:bCs/>
+        </w:rPr>
+        <w:t>Click Select as Repository Destination folder</w:t>
+      </w:r>
+    </w:p>
+    <w:p>
+      <w:pPr>
+        <w:pStyle w:val="ListParagraph"/>
+        <w:numPr>
+          <w:ilvl w:val="0"/>
+          <w:numId w:val="2"/>
+        </w:numPr>
+        <w:rPr>
+          <w:rFonts w:ascii="Calibri" w:hAnsi="Calibri" w:cs="Calibri"/>
+        </w:rPr>
+      </w:pPr>
+      <w:r>
+        <w:rPr>
+          <w:rFonts w:ascii="Calibri" w:hAnsi="Calibri" w:cs="Calibri"/>
+        </w:rPr>
+        <w:t>If you don’t have cached credentials for GitHub, you will be prompted to authenticate with your GitHub credentials:</w:t>
+      </w:r>
+    </w:p>
+    <w:p>
+      <w:pPr>
+        <w:pStyle w:val="ListParagraph"/>
+        <w:rPr>
+          <w:rFonts w:ascii="Calibri" w:hAnsi="Calibri" w:cs="Calibri"/>
+        </w:rPr>
+      </w:pPr>
+    </w:p>
+    <w:p>
+      <w:pPr>
+        <w:pStyle w:val="ListParagraph"/>
+        <w:rPr>
+          <w:rFonts w:ascii="Calibri" w:hAnsi="Calibri" w:cs="Calibri"/>
+        </w:rPr>
+      </w:pPr>
+      <w:r>
+        <w:rPr>
+          <w:rFonts w:ascii="Calibri" w:hAnsi="Calibri" w:cs="Calibri"/>
+          <w:noProof/>
+        </w:rPr>
+        <w:lastRenderedPageBreak/>
+        <w:drawing>
+          <wp:inline distT="0" distB="0" distL="0" distR="0" wp14:anchorId="64977C03" wp14:editId="227D6D9C">
+            <wp:extent cx="4061812" cy="3543607"/>
+            <wp:effectExtent l="0" t="0" r="0" b="0"/>
+            <wp:docPr id="1267123946" name="Picture 1"/>
+            <wp:cNvGraphicFramePr>
+              <a:graphicFrameLocks xmlns:a="http://schemas.openxmlformats.org/drawingml/2006/main" noChangeAspect="1"/>
+            </wp:cNvGraphicFramePr>
+            <a:graphic xmlns:a="http://schemas.openxmlformats.org/drawingml/2006/main">
+              <a:graphicData uri="http://schemas.openxmlformats.org/drawingml/2006/picture">
+                <pic:pic xmlns:pic="http://schemas.openxmlformats.org/drawingml/2006/picture">
+                  <pic:nvPicPr>
+                    <pic:cNvPr id="1267123946" name="Picture 1267123946"/>
+                    <pic:cNvPicPr/>
+                  </pic:nvPicPr>
+                  <pic:blipFill>
+                    <a:blip r:embed="rId8">
+                      <a:extLst>
+                        <a:ext uri="{28A0092B-C50C-407E-A947-70E740481C1C}">
+                          <a14:useLocalDpi xmlns:a14="http://schemas.microsoft.com/office/drawing/2010/main" val="0"/>
+                        </a:ext>
+                      </a:extLst>
+                    </a:blip>
+                    <a:stretch>
+                      <a:fillRect/>
+                    </a:stretch>
+                  </pic:blipFill>
+                  <pic:spPr>
+                    <a:xfrm>
+                      <a:off x="0" y="0"/>
+                      <a:ext cx="4061812" cy="3543607"/>
+                    </a:xfrm>
+                    <a:prstGeom prst="rect">
+                      <a:avLst/>
+                    </a:prstGeom>
+                  </pic:spPr>
+                </pic:pic>
+              </a:graphicData>
+            </a:graphic>
+          </wp:inline>
+        </w:drawing>
+      </w:r>
+    </w:p>
+    <w:p>
+      <w:pPr>
+        <w:pStyle w:val="ListParagraph"/>
+        <w:rPr>
+          <w:rFonts w:ascii="Calibri" w:hAnsi="Calibri" w:cs="Calibri"/>
+        </w:rPr>
+      </w:pPr>
+    </w:p>
+    <w:p>
+      <w:pPr>
+        <w:pStyle w:val="ListParagraph"/>
+        <w:numPr>
+          <w:ilvl w:val="0"/>
+          <w:numId w:val="2"/>
+        </w:numPr>
+        <w:rPr>
+          <w:rFonts w:ascii="Calibri" w:hAnsi="Calibri" w:cs="Calibri"/>
+          <w:b/>
+          <w:bCs/>
+        </w:rPr>
+      </w:pPr>
+      <w:r>
+        <w:rPr>
+          <w:rFonts w:ascii="Calibri" w:hAnsi="Calibri" w:cs="Calibri"/>
+        </w:rPr>
+        <w:t xml:space="preserve"> </w:t>
+      </w:r>
+      <w:r>
+        <w:rPr>
+          <w:rFonts w:ascii="Calibri" w:hAnsi="Calibri" w:cs="Calibri"/>
+          <w:b/>
+          <w:bCs/>
+        </w:rPr>
+        <w:t>Click Sign in with your browser</w:t>
+      </w:r>
+    </w:p>
+    <w:p>
+      <w:pPr>
+        <w:pStyle w:val="ListParagraph"/>
+        <w:numPr>
+          <w:ilvl w:val="0"/>
+          <w:numId w:val="2"/>
+        </w:numPr>
+        <w:rPr>
+          <w:rFonts w:ascii="Calibri" w:hAnsi="Calibri" w:cs="Calibri"/>
+        </w:rPr>
+      </w:pPr>
+      <w:r>
+        <w:rPr>
+          <w:rFonts w:ascii="Calibri" w:hAnsi="Calibri" w:cs="Calibri"/>
+        </w:rPr>
+        <w:t>This window will pop up saying Authentication Succeeded</w:t>
+      </w:r>
+      <w:r>
+        <w:rPr>
+          <w:rFonts w:ascii="Calibri" w:hAnsi="Calibri" w:cs="Calibri"/>
+        </w:rPr>
+        <w:t>:</w:t>
+      </w:r>
+    </w:p>
+    <w:p>
+      <w:pPr>
+        <w:pStyle w:val="ListParagraph"/>
+        <w:rPr>
+          <w:rFonts w:ascii="Calibri" w:hAnsi="Calibri" w:cs="Calibri"/>
+        </w:rPr>
+      </w:pPr>
+    </w:p>
+    <w:p>
+      <w:pPr>
+        <w:pStyle w:val="ListParagraph"/>
+        <w:rPr>
+          <w:rFonts w:ascii="Calibri" w:hAnsi="Calibri" w:cs="Calibri"/>
+          <w:b/>
+          <w:bCs/>
+        </w:rPr>
+      </w:pPr>
+      <w:r>
+        <w:rPr>
+          <w:rFonts w:ascii="Calibri" w:hAnsi="Calibri" w:cs="Calibri"/>
+          <w:b/>
+          <w:bCs/>
+          <w:noProof/>
+        </w:rPr>
+        <w:drawing>
+          <wp:inline distT="0" distB="0" distL="0" distR="0" wp14:anchorId="40E2D070" wp14:editId="58633F90">
+            <wp:extent cx="5837426" cy="2491956"/>
+            <wp:effectExtent l="0" t="0" r="0" b="3810"/>
+            <wp:docPr id="1311297443" name="Picture 2"/>
+            <wp:cNvGraphicFramePr>
+              <a:graphicFrameLocks xmlns:a="http://schemas.openxmlformats.org/drawingml/2006/main" noChangeAspect="1"/>
+            </wp:cNvGraphicFramePr>
+            <a:graphic xmlns:a="http://schemas.openxmlformats.org/drawingml/2006/main">
+              <a:graphicData uri="http://schemas.openxmlformats.org/drawingml/2006/picture">
+                <pic:pic xmlns:pic="http://schemas.openxmlformats.org/drawingml/2006/picture">
+                  <pic:nvPicPr>
+                    <pic:cNvPr id="1311297443" name="Picture 1311297443"/>
+                    <pic:cNvPicPr/>
+                  </pic:nvPicPr>
+                  <pic:blipFill>
+                    <a:blip r:embed="rId9">
+                      <a:extLst>
+                        <a:ext uri="{28A0092B-C50C-407E-A947-70E740481C1C}">
+                          <a14:useLocalDpi xmlns:a14="http://schemas.microsoft.com/office/drawing/2010/main" val="0"/>
+                        </a:ext>
+                      </a:extLst>
+                    </a:blip>
+                    <a:stretch>
+                      <a:fillRect/>
+                    </a:stretch>
+                  </pic:blipFill>
+                  <pic:spPr>
+                    <a:xfrm>
+                      <a:off x="0" y="0"/>
+                      <a:ext cx="5837426" cy="2491956"/>
+                    </a:xfrm>
+                    <a:prstGeom prst="rect">
+                      <a:avLst/>
+                    </a:prstGeom>
+                  </pic:spPr>
+                </pic:pic>
+              </a:graphicData>
+            </a:graphic>
+          </wp:inline>
+        </w:drawing>
+      </w:r>
+    </w:p>
+    <w:p>
+      <w:pPr>
+        <w:pStyle w:val="ListParagraph"/>
+        <w:rPr>
+          <w:rFonts w:ascii="Calibri" w:hAnsi="Calibri" w:cs="Calibri"/>
+        </w:rPr>
+      </w:pPr>
+    </w:p>
+    <w:p>
+      <w:pPr>
+        <w:pStyle w:val="ListParagraph"/>
+        <w:numPr>
+          <w:ilvl w:val="0"/>
+          <w:numId w:val="2"/>
+        </w:numPr>
+        <w:rPr>
+          <w:rFonts w:ascii="Calibri" w:hAnsi="Calibri" w:cs="Calibri"/>
+        </w:rPr>
+      </w:pPr>
+      <w:r>
+        <w:rPr>
+          <w:rFonts w:ascii="Calibri" w:hAnsi="Calibri" w:cs="Calibri"/>
+        </w:rPr>
+        <w:t>The project will be downloaded to the local machine and open in VS Code.</w:t>
+      </w:r>
+    </w:p>
+    <w:p>
+      <w:pPr>
+        <w:pStyle w:val="ListParagraph"/>
+        <w:numPr>
+          <w:ilvl w:val="0"/>
+          <w:numId w:val="2"/>
+        </w:numPr>
+        <w:rPr>
+          <w:rFonts w:ascii="Calibri" w:hAnsi="Calibri" w:cs="Calibri"/>
+        </w:rPr>
+      </w:pPr>
+      <w:r>
+        <w:rPr>
+          <w:rFonts w:ascii="Calibri" w:hAnsi="Calibri" w:cs="Calibri"/>
+        </w:rPr>
+        <w:t>Platform IO will download the managed libraries and install a compiler for this CPU type.  This may take some time, and looks like this:</w:t>
+      </w:r>
+    </w:p>
+    <w:p>
+      <w:pPr>
+        <w:pStyle w:val="ListParagraph"/>
+        <w:rPr>
+          <w:rFonts w:ascii="Calibri" w:hAnsi="Calibri" w:cs="Calibri"/>
+        </w:rPr>
+      </w:pPr>
+    </w:p>
+    <w:p>
+      <w:pPr>
+        <w:pStyle w:val="ListParagraph"/>
+        <w:rPr>
+          <w:rFonts w:ascii="Calibri" w:hAnsi="Calibri" w:cs="Calibri"/>
+        </w:rPr>
+      </w:pPr>
+      <w:r>
+        <w:rPr>
+          <w:rFonts w:ascii="Calibri" w:hAnsi="Calibri" w:cs="Calibri"/>
+          <w:noProof/>
+        </w:rPr>
+        <w:lastRenderedPageBreak/>
+        <w:drawing>
+          <wp:inline distT="0" distB="0" distL="0" distR="0" wp14:anchorId="728A6036" wp14:editId="4199DCD8">
+            <wp:extent cx="4435224" cy="929721"/>
+            <wp:effectExtent l="0" t="0" r="3810" b="3810"/>
+            <wp:docPr id="855001990" name="Picture 1"/>
+            <wp:cNvGraphicFramePr>
+              <a:graphicFrameLocks xmlns:a="http://schemas.openxmlformats.org/drawingml/2006/main" noChangeAspect="1"/>
+            </wp:cNvGraphicFramePr>
+            <a:graphic xmlns:a="http://schemas.openxmlformats.org/drawingml/2006/main">
+              <a:graphicData uri="http://schemas.openxmlformats.org/drawingml/2006/picture">
+                <pic:pic xmlns:pic="http://schemas.openxmlformats.org/drawingml/2006/picture">
+                  <pic:nvPicPr>
+                    <pic:cNvPr id="855001990" name="Picture 855001990"/>
+                    <pic:cNvPicPr/>
+                  </pic:nvPicPr>
+                  <pic:blipFill>
+                    <a:blip r:embed="rId10">
+                      <a:extLst>
+                        <a:ext uri="{28A0092B-C50C-407E-A947-70E740481C1C}">
+                          <a14:useLocalDpi xmlns:a14="http://schemas.microsoft.com/office/drawing/2010/main" val="0"/>
+                        </a:ext>
+                      </a:extLst>
+                    </a:blip>
+                    <a:stretch>
+                      <a:fillRect/>
+                    </a:stretch>
+                  </pic:blipFill>
+                  <pic:spPr>
+                    <a:xfrm>
+                      <a:off x="0" y="0"/>
+                      <a:ext cx="4435224" cy="929721"/>
+                    </a:xfrm>
+                    <a:prstGeom prst="rect">
+                      <a:avLst/>
+                    </a:prstGeom>
+                  </pic:spPr>
+                </pic:pic>
+              </a:graphicData>
+            </a:graphic>
+          </wp:inline>
+        </w:drawing>
+      </w:r>
+    </w:p>
+    <w:p>
+      <w:pPr>
+        <w:rPr>
+          <w:rFonts w:ascii="Calibri" w:hAnsi="Calibri" w:cs="Calibri"/>
+        </w:rPr>
+      </w:pPr>
+    </w:p>
+    <w:p>
+      <w:pPr>
+        <w:pStyle w:val="ListParagraph"/>
+        <w:numPr>
+          <w:ilvl w:val="0"/>
+          <w:numId w:val="2"/>
+        </w:numPr>
+        <w:rPr>
+          <w:rFonts w:ascii="Calibri" w:hAnsi="Calibri" w:cs="Calibri"/>
+        </w:rPr>
+      </w:pPr>
+      <w:r>
+        <w:rPr>
+          <w:rFonts w:ascii="Calibri" w:hAnsi="Calibri" w:cs="Calibri"/>
+        </w:rPr>
+        <w:t>Wait for all tasks to complete before proceeding!</w:t>
+      </w:r>
+    </w:p>
+    <w:p>
+      <w:pPr>
+        <w:rPr>
+          <w:rFonts w:ascii="Calibri" w:hAnsi="Calibri" w:cs="Calibri"/>
+        </w:rPr>
+      </w:pPr>
+    </w:p>
+    <w:p>
+      <w:pPr>
+        <w:rPr>
+          <w:rFonts w:ascii="Calibri" w:hAnsi="Calibri" w:cs="Calibri"/>
+        </w:rPr>
+      </w:pPr>
+    </w:p>
+    <w:p>
+      <w:pPr>
+        <w:pStyle w:val="Heading2"/>
+        <w:rPr>
+          <w:rFonts w:ascii="Calibri" w:hAnsi="Calibri" w:cs="Calibri"/>
+        </w:rPr>
+      </w:pPr>
+      <w:r>
+        <w:rPr>
+          <w:rFonts w:ascii="Calibri" w:hAnsi="Calibri" w:cs="Calibri"/>
+        </w:rPr>
         <w:t>Testing</w:t>
+      </w:r>
+      <w:r>
+        <w:rPr>
+          <w:rFonts w:ascii="Calibri" w:hAnsi="Calibri" w:cs="Calibri"/>
+        </w:rPr>
+        <w:t xml:space="preserve"> the Application</w:t>
       </w:r>
     </w:p>
     <w:p>
@@ -671,7 +1390,7 @@
                     <pic:cNvPicPr/>
                   </pic:nvPicPr>
                   <pic:blipFill>
-                    <a:blip r:embed="rId7" cstate="print">
+                    <a:blip r:embed="rId11" cstate="print">
                       <a:extLst>
                         <a:ext uri="{28A0092B-C50C-407E-A947-70E740481C1C}">
                           <a14:useLocalDpi xmlns:a14="http://schemas.microsoft.com/office/drawing/2010/main" val="0"/>
@@ -852,13 +1571,7 @@
         <w:rPr>
           <w:rFonts w:ascii="Calibri" w:hAnsi="Calibri" w:cs="Calibri"/>
         </w:rPr>
-        <w:t xml:space="preserve">M5Stack Tab5 </w:t>
-      </w:r>
-      <w:r>
-        <w:rPr>
-          <w:rFonts w:ascii="Calibri" w:hAnsi="Calibri" w:cs="Calibri"/>
-        </w:rPr>
-        <w:t>Dev Board Info</w:t>
+        <w:t>M5Stack Tab5 Dev Board Info</w:t>
       </w:r>
     </w:p>
     <w:p>
@@ -868,7 +1581,7 @@
           <w:rFonts w:ascii="Calibri" w:hAnsi="Calibri" w:cs="Calibri"/>
         </w:rPr>
       </w:pPr>
-      <w:hyperlink r:id="rId8" w:history="1">
+      <w:hyperlink r:id="rId12" w:history="1">
         <w:r>
           <w:rPr>
             <w:rStyle w:val="Hyperlink"/>
@@ -921,7 +1634,7 @@
           <w:rFonts w:ascii="Calibri" w:hAnsi="Calibri" w:cs="Calibri"/>
         </w:rPr>
       </w:pPr>
-      <w:hyperlink r:id="rId9" w:history="1">
+      <w:hyperlink r:id="rId13" w:history="1">
         <w:r>
           <w:rPr>
             <w:rStyle w:val="Hyperlink"/>
@@ -952,7 +1665,7 @@
           <w:rFonts w:ascii="Calibri" w:hAnsi="Calibri" w:cs="Calibri"/>
         </w:rPr>
       </w:pPr>
-      <w:hyperlink r:id="rId10" w:history="1">
+      <w:hyperlink r:id="rId14" w:history="1">
         <w:r>
           <w:rPr>
             <w:rStyle w:val="Hyperlink"/>
@@ -1005,7 +1718,7 @@
           <w:rFonts w:ascii="Calibri" w:hAnsi="Calibri" w:cs="Calibri"/>
         </w:rPr>
       </w:pPr>
-      <w:hyperlink r:id="rId11" w:history="1">
+      <w:hyperlink r:id="rId15" w:history="1">
         <w:r>
           <w:rPr>
             <w:rStyle w:val="Hyperlink"/>
@@ -1058,7 +1771,7 @@
           <w:rFonts w:ascii="Calibri" w:hAnsi="Calibri" w:cs="Calibri"/>
         </w:rPr>
       </w:pPr>
-      <w:hyperlink r:id="rId12" w:history="1">
+      <w:hyperlink r:id="rId16" w:history="1">
         <w:r>
           <w:rPr>
             <w:rStyle w:val="Hyperlink"/>
@@ -1111,7 +1824,7 @@
           <w:rFonts w:ascii="Calibri" w:hAnsi="Calibri" w:cs="Calibri"/>
         </w:rPr>
       </w:pPr>
-      <w:hyperlink r:id="rId13" w:history="1">
+      <w:hyperlink r:id="rId17" w:history="1">
         <w:r>
           <w:rPr>
             <w:rStyle w:val="Hyperlink"/>
@@ -1164,7 +1877,7 @@
           <w:rFonts w:ascii="Calibri" w:hAnsi="Calibri" w:cs="Calibri"/>
         </w:rPr>
       </w:pPr>
-      <w:hyperlink r:id="rId14" w:history="1">
+      <w:hyperlink r:id="rId18" w:history="1">
         <w:r>
           <w:rPr>
             <w:rStyle w:val="Hyperlink"/>
@@ -1217,7 +1930,7 @@
           <w:rFonts w:ascii="Calibri" w:hAnsi="Calibri" w:cs="Calibri"/>
         </w:rPr>
       </w:pPr>
-      <w:hyperlink r:id="rId15" w:history="1">
+      <w:hyperlink r:id="rId19" w:history="1">
         <w:r>
           <w:rPr>
             <w:rStyle w:val="Hyperlink"/>
@@ -1278,7 +1991,7 @@
           <w:rFonts w:ascii="Calibri" w:hAnsi="Calibri" w:cs="Calibri"/>
         </w:rPr>
       </w:pPr>
-      <w:hyperlink r:id="rId16" w:history="1">
+      <w:hyperlink r:id="rId20" w:history="1">
         <w:r>
           <w:rPr>
             <w:rStyle w:val="Hyperlink"/>

</xml_diff>